<commit_message>
Changes to parameter mapping, fix up aatams acoustic + ANFOG + SRS queries
</commit_message>
<xml_diff>
--- a/report/MS Word reporting templates/SRS_ReportTemplates_v2.1.docx
+++ b/report/MS Word reporting templates/SRS_ReportTemplates_v2.1.docx
@@ -72,8 +72,6 @@
         </w:rPr>
         <w:t xml:space="preserve">Number of data reports: </w:t>
       </w:r>
-      <w:bookmarkStart w:id="0" w:name="_GoBack"/>
-      <w:bookmarkEnd w:id="0"/>
       <w:r>
         <w:rPr>
           <w:szCs w:val="24"/>
@@ -132,6 +130,7 @@
         </w:rPr>
         <w:t>‘</w:t>
       </w:r>
+      <w:proofErr w:type="spellStart"/>
       <w:r>
         <w:rPr>
           <w:u w:val="none"/>
@@ -142,7 +141,14 @@
         <w:rPr>
           <w:u w:val="none"/>
         </w:rPr>
-        <w:t>_Summary’</w:t>
+        <w:t>_Summary</w:t>
+      </w:r>
+      <w:proofErr w:type="spellEnd"/>
+      <w:r>
+        <w:rPr>
+          <w:u w:val="none"/>
+        </w:rPr>
+        <w:t>’</w:t>
       </w:r>
     </w:p>
     <w:p/>
@@ -240,6 +246,7 @@
                 <w:szCs w:val="24"/>
               </w:rPr>
             </w:pPr>
+            <w:proofErr w:type="gramStart"/>
             <w:r>
               <w:rPr>
                 <w:sz w:val="24"/>
@@ -261,6 +268,7 @@
               </w:rPr>
               <w:t>.emii.org.au</w:t>
             </w:r>
+            <w:proofErr w:type="gramEnd"/>
           </w:p>
         </w:tc>
       </w:tr>
@@ -298,6 +306,7 @@
                 <w:szCs w:val="24"/>
               </w:rPr>
             </w:pPr>
+            <w:proofErr w:type="gramStart"/>
             <w:r>
               <w:rPr>
                 <w:sz w:val="24"/>
@@ -305,6 +314,7 @@
               </w:rPr>
               <w:t>harvest</w:t>
             </w:r>
+            <w:proofErr w:type="gramEnd"/>
           </w:p>
         </w:tc>
       </w:tr>
@@ -342,6 +352,7 @@
                 <w:szCs w:val="24"/>
               </w:rPr>
             </w:pPr>
+            <w:proofErr w:type="gramStart"/>
             <w:r>
               <w:rPr>
                 <w:sz w:val="24"/>
@@ -356,6 +367,7 @@
               </w:rPr>
               <w:t>ing</w:t>
             </w:r>
+            <w:proofErr w:type="gramEnd"/>
           </w:p>
         </w:tc>
       </w:tr>
@@ -393,6 +405,8 @@
                 <w:szCs w:val="24"/>
               </w:rPr>
             </w:pPr>
+            <w:proofErr w:type="spellStart"/>
+            <w:proofErr w:type="gramStart"/>
             <w:r>
               <w:rPr>
                 <w:sz w:val="24"/>
@@ -400,6 +414,7 @@
               </w:rPr>
               <w:t>srs</w:t>
             </w:r>
+            <w:proofErr w:type="gramEnd"/>
             <w:r>
               <w:rPr>
                 <w:sz w:val="24"/>
@@ -421,6 +436,7 @@
               </w:rPr>
               <w:t>_view</w:t>
             </w:r>
+            <w:proofErr w:type="spellEnd"/>
           </w:p>
         </w:tc>
       </w:tr>
@@ -465,7 +481,15 @@
         <w:t xml:space="preserve"> </w:t>
       </w:r>
       <w:r>
-        <w:t>Group by ‘subfacility’</w:t>
+        <w:t>Group by ‘</w:t>
+      </w:r>
+      <w:proofErr w:type="spellStart"/>
+      <w:r>
+        <w:t>subfacility</w:t>
+      </w:r>
+      <w:proofErr w:type="spellEnd"/>
+      <w:r>
+        <w:t>’</w:t>
       </w:r>
       <w:r>
         <w:t>.</w:t>
@@ -534,7 +558,21 @@
         <w:rPr>
           <w:i/>
         </w:rPr>
-        <w:t>Use the following view: ‘totals_view’; filter by: ‘facility’ = ‘</w:t>
+        <w:t>Use the following view: ‘</w:t>
+      </w:r>
+      <w:proofErr w:type="spellStart"/>
+      <w:r>
+        <w:rPr>
+          <w:i/>
+        </w:rPr>
+        <w:t>totals_view</w:t>
+      </w:r>
+      <w:proofErr w:type="spellEnd"/>
+      <w:r>
+        <w:rPr>
+          <w:i/>
+        </w:rPr>
+        <w:t>’; filter by: ‘facility’ = ‘</w:t>
       </w:r>
       <w:r>
         <w:rPr>
@@ -550,11 +588,11 @@
         <w:tblLook w:val="04A0" w:firstRow="1" w:lastRow="0" w:firstColumn="1" w:lastColumn="0" w:noHBand="0" w:noVBand="1"/>
       </w:tblPr>
       <w:tblGrid>
-        <w:gridCol w:w="4384"/>
+        <w:gridCol w:w="3914"/>
         <w:gridCol w:w="1076"/>
-        <w:gridCol w:w="1097"/>
-        <w:gridCol w:w="1501"/>
-        <w:gridCol w:w="1184"/>
+        <w:gridCol w:w="1047"/>
+        <w:gridCol w:w="1392"/>
+        <w:gridCol w:w="1813"/>
       </w:tblGrid>
       <w:tr>
         <w:tc>
@@ -658,8 +696,26 @@
                 <w:b/>
                 <w:i/>
               </w:rPr>
-              <w:t>Ocean colour</w:t>
-            </w:r>
+              <w:t xml:space="preserve">Ocean </w:t>
+            </w:r>
+            <w:bookmarkStart w:id="0" w:name="_GoBack"/>
+            <w:r>
+              <w:rPr>
+                <w:b/>
+                <w:i/>
+              </w:rPr>
+              <w:t>colour</w:t>
+            </w:r>
+            <w:bookmarkEnd w:id="0"/>
+            <w:ins w:id="1" w:author="Xavier Hoenner" w:date="2015-10-23T13:58:00Z">
+              <w:r>
+                <w:rPr>
+                  <w:b/>
+                  <w:i/>
+                </w:rPr>
+                <w:t xml:space="preserve"> calibration</w:t>
+              </w:r>
+            </w:ins>
           </w:p>
         </w:tc>
       </w:tr>
@@ -710,7 +766,23 @@
                 <w:b/>
                 <w:i/>
               </w:rPr>
-              <w:t xml:space="preserve"> (‘no_platforms’)</w:t>
+              <w:t xml:space="preserve"> (‘</w:t>
+            </w:r>
+            <w:proofErr w:type="spellStart"/>
+            <w:r>
+              <w:rPr>
+                <w:b/>
+                <w:i/>
+              </w:rPr>
+              <w:t>no_platforms</w:t>
+            </w:r>
+            <w:proofErr w:type="spellEnd"/>
+            <w:r>
+              <w:rPr>
+                <w:b/>
+                <w:i/>
+              </w:rPr>
+              <w:t>’)</w:t>
             </w:r>
           </w:p>
         </w:tc>
@@ -794,7 +866,23 @@
                 <w:b/>
                 <w:i/>
               </w:rPr>
-              <w:t>Total number of deployments/products (‘no_deployments’)</w:t>
+              <w:t>Total number of deployments/products (‘</w:t>
+            </w:r>
+            <w:proofErr w:type="spellStart"/>
+            <w:r>
+              <w:rPr>
+                <w:b/>
+                <w:i/>
+              </w:rPr>
+              <w:t>no_deployments</w:t>
+            </w:r>
+            <w:proofErr w:type="spellEnd"/>
+            <w:r>
+              <w:rPr>
+                <w:b/>
+                <w:i/>
+              </w:rPr>
+              <w:t>’)</w:t>
             </w:r>
           </w:p>
         </w:tc>
@@ -882,7 +970,23 @@
                 <w:b/>
                 <w:i/>
               </w:rPr>
-              <w:t>Total number of sensors/vessels (‘no_instruments’)</w:t>
+              <w:t>Total number of sensors/vessels (‘</w:t>
+            </w:r>
+            <w:proofErr w:type="spellStart"/>
+            <w:r>
+              <w:rPr>
+                <w:b/>
+                <w:i/>
+              </w:rPr>
+              <w:t>no_instruments</w:t>
+            </w:r>
+            <w:proofErr w:type="spellEnd"/>
+            <w:r>
+              <w:rPr>
+                <w:b/>
+                <w:i/>
+              </w:rPr>
+              <w:t>’)</w:t>
             </w:r>
           </w:p>
         </w:tc>
@@ -980,7 +1084,23 @@
                 <w:b/>
                 <w:i/>
               </w:rPr>
-              <w:t>measurements (‘no_data’)</w:t>
+              <w:t>measurements (‘</w:t>
+            </w:r>
+            <w:proofErr w:type="spellStart"/>
+            <w:r>
+              <w:rPr>
+                <w:b/>
+                <w:i/>
+              </w:rPr>
+              <w:t>no_data</w:t>
+            </w:r>
+            <w:proofErr w:type="spellEnd"/>
+            <w:r>
+              <w:rPr>
+                <w:b/>
+                <w:i/>
+              </w:rPr>
+              <w:t>’)</w:t>
             </w:r>
           </w:p>
         </w:tc>
@@ -1065,6 +1185,7 @@
                 <w:b/>
                 <w:i/>
               </w:rPr>
+              <w:lastRenderedPageBreak/>
               <w:t>Total number of gridded images (‘no_data2’)</w:t>
             </w:r>
           </w:p>
@@ -1152,8 +1273,23 @@
                 <w:b/>
                 <w:i/>
               </w:rPr>
-              <w:lastRenderedPageBreak/>
-              <w:t>Temporal range (‘temporal_range’)</w:t>
+              <w:t>Temporal range (‘</w:t>
+            </w:r>
+            <w:proofErr w:type="spellStart"/>
+            <w:r>
+              <w:rPr>
+                <w:b/>
+                <w:i/>
+              </w:rPr>
+              <w:t>temporal_range</w:t>
+            </w:r>
+            <w:proofErr w:type="spellEnd"/>
+            <w:r>
+              <w:rPr>
+                <w:b/>
+                <w:i/>
+              </w:rPr>
+              <w:t>’)</w:t>
             </w:r>
           </w:p>
         </w:tc>
@@ -1272,7 +1408,15 @@
         <w:t xml:space="preserve"> locations (SRS – Altimetry</w:t>
       </w:r>
       <w:r>
-        <w:t>), parameter measured (SRS – Bio-optical and Gridded products), or vessel name (SRS – Ocean colour).</w:t>
+        <w:t>), parameter measured (SRS – Bio-optical and Gridded products), or vessel name (SRS – Ocean colour</w:t>
+      </w:r>
+      <w:ins w:id="2" w:author="Xavier Hoenner" w:date="2015-10-23T13:57:00Z">
+        <w:r>
+          <w:t xml:space="preserve"> calibration</w:t>
+        </w:r>
+      </w:ins>
+      <w:r>
+        <w:t>).</w:t>
       </w:r>
       <w:r>
         <w:br/>
@@ -1281,7 +1425,21 @@
         <w:rPr>
           <w:b/>
         </w:rPr>
-        <w:t># sensors/vessels</w:t>
+        <w:t xml:space="preserve"># </w:t>
+      </w:r>
+      <w:proofErr w:type="gramStart"/>
+      <w:r>
+        <w:rPr>
+          <w:b/>
+        </w:rPr>
+        <w:t>sensors</w:t>
+      </w:r>
+      <w:proofErr w:type="gramEnd"/>
+      <w:r>
+        <w:rPr>
+          <w:b/>
+        </w:rPr>
+        <w:t>/vessels</w:t>
       </w:r>
       <w:r>
         <w:t>: Number of sensors used at each calibration and validation site (SRS – Altimetry) or number of distinct vessels that have measured each parameter (SRS – Bio-optical).</w:t>
@@ -1293,10 +1451,35 @@
         <w:rPr>
           <w:b/>
         </w:rPr>
-        <w:t># deployments/products</w:t>
-      </w:r>
-      <w:r>
-        <w:t>: Number of distinct deployment IDs (SRS – Altimetry, Bio-optical, and Ocean colour) or number of distinct data products for each parameter (SRS – Gridded products).</w:t>
+        <w:t xml:space="preserve"># </w:t>
+      </w:r>
+      <w:proofErr w:type="gramStart"/>
+      <w:r>
+        <w:rPr>
+          <w:b/>
+        </w:rPr>
+        <w:t>deployments</w:t>
+      </w:r>
+      <w:proofErr w:type="gramEnd"/>
+      <w:r>
+        <w:rPr>
+          <w:b/>
+        </w:rPr>
+        <w:t>/products</w:t>
+      </w:r>
+      <w:r>
+        <w:t>: Number of distinct deployment IDs (SRS – Altimetry, Bio-optical, and Ocean colour</w:t>
+      </w:r>
+      <w:ins w:id="3" w:author="Xavier Hoenner" w:date="2015-10-23T13:58:00Z">
+        <w:r>
+          <w:t xml:space="preserve"> </w:t>
+        </w:r>
+        <w:r>
+          <w:t>calibration</w:t>
+        </w:r>
+      </w:ins>
+      <w:r>
+        <w:t>) or number of distinct data products for each parameter (SRS – Gridded products).</w:t>
       </w:r>
       <w:r>
         <w:br/>
@@ -1305,8 +1488,16 @@
         <w:rPr>
           <w:b/>
         </w:rPr>
-        <w:t># measurements</w:t>
-      </w:r>
+        <w:t xml:space="preserve"># </w:t>
+      </w:r>
+      <w:proofErr w:type="gramStart"/>
+      <w:r>
+        <w:rPr>
+          <w:b/>
+        </w:rPr>
+        <w:t>measurements</w:t>
+      </w:r>
+      <w:proofErr w:type="gramEnd"/>
       <w:r>
         <w:t>: Number of measurements collected or number of gridded images (SRS – Gridded products).</w:t>
       </w:r>
@@ -1329,7 +1520,23 @@
         <w:t>earliest</w:t>
       </w:r>
       <w:r>
-        <w:t xml:space="preserve"> date (format: dd/mm/yyyy).</w:t>
+        <w:t xml:space="preserve"> date (format: </w:t>
+      </w:r>
+      <w:proofErr w:type="spellStart"/>
+      <w:r>
+        <w:t>dd</w:t>
+      </w:r>
+      <w:proofErr w:type="spellEnd"/>
+      <w:r>
+        <w:t>/mm/</w:t>
+      </w:r>
+      <w:proofErr w:type="spellStart"/>
+      <w:r>
+        <w:t>yyyy</w:t>
+      </w:r>
+      <w:proofErr w:type="spellEnd"/>
+      <w:r>
+        <w:t>).</w:t>
       </w:r>
       <w:r>
         <w:br/>
@@ -1350,7 +1557,23 @@
         <w:t>latest</w:t>
       </w:r>
       <w:r>
-        <w:t xml:space="preserve"> date (format: dd/mm/yyyy).</w:t>
+        <w:t xml:space="preserve"> date (format: </w:t>
+      </w:r>
+      <w:proofErr w:type="spellStart"/>
+      <w:r>
+        <w:t>dd</w:t>
+      </w:r>
+      <w:proofErr w:type="spellEnd"/>
+      <w:r>
+        <w:t>/mm/</w:t>
+      </w:r>
+      <w:proofErr w:type="spellStart"/>
+      <w:r>
+        <w:t>yyyy</w:t>
+      </w:r>
+      <w:proofErr w:type="spellEnd"/>
+      <w:r>
+        <w:t>).</w:t>
       </w:r>
       <w:r>
         <w:br/>
@@ -1361,12 +1584,14 @@
         </w:rPr>
         <w:t xml:space="preserve"># </w:t>
       </w:r>
+      <w:proofErr w:type="gramStart"/>
       <w:r>
         <w:rPr>
           <w:b/>
         </w:rPr>
         <w:t>days</w:t>
       </w:r>
+      <w:proofErr w:type="gramEnd"/>
       <w:r>
         <w:rPr>
           <w:b/>
@@ -1519,6 +1744,14 @@
         </w:rPr>
         <w:t>SRS – Ocean Colour</w:t>
       </w:r>
+      <w:ins w:id="4" w:author="Xavier Hoenner" w:date="2015-10-23T13:58:00Z">
+        <w:r>
+          <w:rPr>
+            <w:b/>
+          </w:rPr>
+          <w:t xml:space="preserve"> Calibration</w:t>
+        </w:r>
+      </w:ins>
       <w:r>
         <w:t xml:space="preserve">: </w:t>
       </w:r>
@@ -1593,32 +1826,52 @@
                 <w:szCs w:val="20"/>
               </w:rPr>
             </w:pPr>
-            <w:r>
-              <w:rPr>
-                <w:b/>
-              </w:rPr>
-              <w:t>parameter_site</w:t>
-            </w:r>
-          </w:p>
-        </w:tc>
-        <w:tc>
-          <w:tcPr>
-            <w:tcW w:w="0" w:type="auto"/>
-            <w:vAlign w:val="center"/>
-          </w:tcPr>
-          <w:p>
-            <w:pPr>
-              <w:jc w:val="center"/>
-              <w:rPr>
-                <w:b/>
-              </w:rPr>
-            </w:pPr>
-            <w:r>
-              <w:rPr>
-                <w:b/>
-              </w:rPr>
-              <w:t>no_sensors</w:t>
-            </w:r>
+            <w:proofErr w:type="spellStart"/>
+            <w:proofErr w:type="gramStart"/>
+            <w:r>
+              <w:rPr>
+                <w:b/>
+              </w:rPr>
+              <w:t>parameter</w:t>
+            </w:r>
+            <w:proofErr w:type="gramEnd"/>
+            <w:r>
+              <w:rPr>
+                <w:b/>
+              </w:rPr>
+              <w:t>_site</w:t>
+            </w:r>
+            <w:proofErr w:type="spellEnd"/>
+          </w:p>
+        </w:tc>
+        <w:tc>
+          <w:tcPr>
+            <w:tcW w:w="0" w:type="auto"/>
+            <w:vAlign w:val="center"/>
+          </w:tcPr>
+          <w:p>
+            <w:pPr>
+              <w:jc w:val="center"/>
+              <w:rPr>
+                <w:b/>
+              </w:rPr>
+            </w:pPr>
+            <w:proofErr w:type="spellStart"/>
+            <w:proofErr w:type="gramStart"/>
+            <w:r>
+              <w:rPr>
+                <w:b/>
+              </w:rPr>
+              <w:t>no</w:t>
+            </w:r>
+            <w:proofErr w:type="gramEnd"/>
+            <w:r>
+              <w:rPr>
+                <w:b/>
+              </w:rPr>
+              <w:t>_sensors</w:t>
+            </w:r>
+            <w:proofErr w:type="spellEnd"/>
           </w:p>
         </w:tc>
         <w:tc>
@@ -1637,32 +1890,52 @@
                 <w:szCs w:val="20"/>
               </w:rPr>
             </w:pPr>
-            <w:r>
-              <w:rPr>
-                <w:b/>
-              </w:rPr>
-              <w:t>no_deployments</w:t>
-            </w:r>
-          </w:p>
-        </w:tc>
-        <w:tc>
-          <w:tcPr>
-            <w:tcW w:w="0" w:type="auto"/>
-            <w:vAlign w:val="center"/>
-          </w:tcPr>
-          <w:p>
-            <w:pPr>
-              <w:jc w:val="center"/>
-              <w:rPr>
-                <w:b/>
-              </w:rPr>
-            </w:pPr>
-            <w:r>
-              <w:rPr>
-                <w:b/>
-              </w:rPr>
-              <w:t>no_measurements</w:t>
-            </w:r>
+            <w:proofErr w:type="spellStart"/>
+            <w:proofErr w:type="gramStart"/>
+            <w:r>
+              <w:rPr>
+                <w:b/>
+              </w:rPr>
+              <w:t>no</w:t>
+            </w:r>
+            <w:proofErr w:type="gramEnd"/>
+            <w:r>
+              <w:rPr>
+                <w:b/>
+              </w:rPr>
+              <w:t>_deployments</w:t>
+            </w:r>
+            <w:proofErr w:type="spellEnd"/>
+          </w:p>
+        </w:tc>
+        <w:tc>
+          <w:tcPr>
+            <w:tcW w:w="0" w:type="auto"/>
+            <w:vAlign w:val="center"/>
+          </w:tcPr>
+          <w:p>
+            <w:pPr>
+              <w:jc w:val="center"/>
+              <w:rPr>
+                <w:b/>
+              </w:rPr>
+            </w:pPr>
+            <w:proofErr w:type="spellStart"/>
+            <w:proofErr w:type="gramStart"/>
+            <w:r>
+              <w:rPr>
+                <w:b/>
+              </w:rPr>
+              <w:t>no</w:t>
+            </w:r>
+            <w:proofErr w:type="gramEnd"/>
+            <w:r>
+              <w:rPr>
+                <w:b/>
+              </w:rPr>
+              <w:t>_measurements</w:t>
+            </w:r>
+            <w:proofErr w:type="spellEnd"/>
           </w:p>
         </w:tc>
         <w:tc>
@@ -1681,12 +1954,22 @@
                 <w:szCs w:val="20"/>
               </w:rPr>
             </w:pPr>
-            <w:r>
-              <w:rPr>
-                <w:b/>
-              </w:rPr>
-              <w:t>earliest_date</w:t>
-            </w:r>
+            <w:proofErr w:type="spellStart"/>
+            <w:proofErr w:type="gramStart"/>
+            <w:r>
+              <w:rPr>
+                <w:b/>
+              </w:rPr>
+              <w:t>earliest</w:t>
+            </w:r>
+            <w:proofErr w:type="gramEnd"/>
+            <w:r>
+              <w:rPr>
+                <w:b/>
+              </w:rPr>
+              <w:t>_date</w:t>
+            </w:r>
+            <w:proofErr w:type="spellEnd"/>
           </w:p>
         </w:tc>
         <w:tc>
@@ -1705,12 +1988,22 @@
                 <w:szCs w:val="20"/>
               </w:rPr>
             </w:pPr>
-            <w:r>
-              <w:rPr>
-                <w:b/>
-              </w:rPr>
-              <w:t>latest_date</w:t>
-            </w:r>
+            <w:proofErr w:type="spellStart"/>
+            <w:proofErr w:type="gramStart"/>
+            <w:r>
+              <w:rPr>
+                <w:b/>
+              </w:rPr>
+              <w:t>latest</w:t>
+            </w:r>
+            <w:proofErr w:type="gramEnd"/>
+            <w:r>
+              <w:rPr>
+                <w:b/>
+              </w:rPr>
+              <w:t>_date</w:t>
+            </w:r>
+            <w:proofErr w:type="spellEnd"/>
           </w:p>
         </w:tc>
         <w:tc>
@@ -1729,12 +2022,22 @@
                 <w:szCs w:val="20"/>
               </w:rPr>
             </w:pPr>
-            <w:r>
-              <w:rPr>
-                <w:b/>
-              </w:rPr>
-              <w:t>no_data_days</w:t>
-            </w:r>
+            <w:proofErr w:type="spellStart"/>
+            <w:proofErr w:type="gramStart"/>
+            <w:r>
+              <w:rPr>
+                <w:b/>
+              </w:rPr>
+              <w:t>no</w:t>
+            </w:r>
+            <w:proofErr w:type="gramEnd"/>
+            <w:r>
+              <w:rPr>
+                <w:b/>
+              </w:rPr>
+              <w:t>_data_days</w:t>
+            </w:r>
+            <w:proofErr w:type="spellEnd"/>
           </w:p>
         </w:tc>
       </w:tr>
@@ -1773,7 +2076,15 @@
               <w:jc w:val="center"/>
             </w:pPr>
             <w:r>
-              <w:t># sensors/vessels</w:t>
+              <w:t xml:space="preserve"># </w:t>
+            </w:r>
+            <w:proofErr w:type="gramStart"/>
+            <w:r>
+              <w:t>sensors</w:t>
+            </w:r>
+            <w:proofErr w:type="gramEnd"/>
+            <w:r>
+              <w:t>/vessels</w:t>
             </w:r>
           </w:p>
         </w:tc>
@@ -1793,22 +2104,35 @@
               </w:rPr>
             </w:pPr>
             <w:r>
-              <w:t># deployments/products</w:t>
-            </w:r>
-          </w:p>
-        </w:tc>
-        <w:tc>
-          <w:tcPr>
-            <w:tcW w:w="0" w:type="auto"/>
-            <w:vAlign w:val="center"/>
-          </w:tcPr>
-          <w:p>
-            <w:pPr>
-              <w:jc w:val="center"/>
-            </w:pPr>
-            <w:r>
-              <w:t># measurements</w:t>
-            </w:r>
+              <w:t xml:space="preserve"># </w:t>
+            </w:r>
+            <w:proofErr w:type="gramStart"/>
+            <w:r>
+              <w:t>deployments</w:t>
+            </w:r>
+            <w:proofErr w:type="gramEnd"/>
+            <w:r>
+              <w:t>/products</w:t>
+            </w:r>
+          </w:p>
+        </w:tc>
+        <w:tc>
+          <w:tcPr>
+            <w:tcW w:w="0" w:type="auto"/>
+            <w:vAlign w:val="center"/>
+          </w:tcPr>
+          <w:p>
+            <w:pPr>
+              <w:jc w:val="center"/>
+            </w:pPr>
+            <w:r>
+              <w:t xml:space="preserve"># </w:t>
+            </w:r>
+            <w:proofErr w:type="gramStart"/>
+            <w:r>
+              <w:t>measurements</w:t>
+            </w:r>
+            <w:proofErr w:type="gramEnd"/>
           </w:p>
         </w:tc>
         <w:tc>
@@ -1869,9 +2193,11 @@
             <w:r>
               <w:t xml:space="preserve"># </w:t>
             </w:r>
+            <w:proofErr w:type="gramStart"/>
             <w:r>
               <w:t>days</w:t>
             </w:r>
+            <w:proofErr w:type="gramEnd"/>
             <w:r>
               <w:t xml:space="preserve"> of data (range)</w:t>
             </w:r>
@@ -1911,7 +2237,21 @@
               <w:rPr>
                 <w:sz w:val="24"/>
               </w:rPr>
-              <w:t>Headers = ‘subfacility’</w:t>
+              <w:t>Headers = ‘</w:t>
+            </w:r>
+            <w:proofErr w:type="spellStart"/>
+            <w:r>
+              <w:rPr>
+                <w:sz w:val="24"/>
+              </w:rPr>
+              <w:t>subfacility</w:t>
+            </w:r>
+            <w:proofErr w:type="spellEnd"/>
+            <w:r>
+              <w:rPr>
+                <w:sz w:val="24"/>
+              </w:rPr>
+              <w:t>’</w:t>
             </w:r>
           </w:p>
         </w:tc>
@@ -2005,6 +2345,7 @@
         <w:pStyle w:val="Heading2"/>
       </w:pPr>
       <w:r>
+        <w:lastRenderedPageBreak/>
         <w:t>1.</w:t>
       </w:r>
       <w:r>
@@ -2037,19 +2378,33 @@
         <w:rPr>
           <w:u w:val="none"/>
         </w:rPr>
-        <w:t xml:space="preserve"> ‘A_</w:t>
-      </w:r>
+        <w:t xml:space="preserve"> ‘</w:t>
+      </w:r>
+      <w:proofErr w:type="spellStart"/>
       <w:r>
         <w:rPr>
           <w:u w:val="none"/>
         </w:rPr>
+        <w:t>A_</w:t>
+      </w:r>
+      <w:r>
+        <w:rPr>
+          <w:u w:val="none"/>
+        </w:rPr>
         <w:t>SRS</w:t>
       </w:r>
       <w:r>
         <w:rPr>
           <w:u w:val="none"/>
         </w:rPr>
-        <w:t>_allData_dataOnPortal’</w:t>
+        <w:t>_allData_dataOnPortal</w:t>
+      </w:r>
+      <w:proofErr w:type="spellEnd"/>
+      <w:r>
+        <w:rPr>
+          <w:u w:val="none"/>
+        </w:rPr>
+        <w:t>’</w:t>
       </w:r>
     </w:p>
     <w:p/>
@@ -2061,7 +2416,6 @@
         <w:rPr>
           <w:b w:val="0"/>
         </w:rPr>
-        <w:lastRenderedPageBreak/>
         <w:t>Description:</w:t>
       </w:r>
       <w:r>
@@ -2130,6 +2484,7 @@
                 <w:szCs w:val="24"/>
               </w:rPr>
             </w:pPr>
+            <w:proofErr w:type="gramStart"/>
             <w:r>
               <w:rPr>
                 <w:sz w:val="24"/>
@@ -2151,6 +2506,7 @@
               </w:rPr>
               <w:t>.emii.org.au</w:t>
             </w:r>
+            <w:proofErr w:type="gramEnd"/>
           </w:p>
         </w:tc>
       </w:tr>
@@ -2188,6 +2544,7 @@
                 <w:szCs w:val="24"/>
               </w:rPr>
             </w:pPr>
+            <w:proofErr w:type="gramStart"/>
             <w:r>
               <w:rPr>
                 <w:sz w:val="24"/>
@@ -2195,6 +2552,7 @@
               </w:rPr>
               <w:t>harvest</w:t>
             </w:r>
+            <w:proofErr w:type="gramEnd"/>
           </w:p>
         </w:tc>
       </w:tr>
@@ -2232,6 +2590,7 @@
                 <w:szCs w:val="24"/>
               </w:rPr>
             </w:pPr>
+            <w:proofErr w:type="gramStart"/>
             <w:r>
               <w:rPr>
                 <w:sz w:val="24"/>
@@ -2239,6 +2598,7 @@
               </w:rPr>
               <w:t>reporting</w:t>
             </w:r>
+            <w:proofErr w:type="gramEnd"/>
           </w:p>
         </w:tc>
       </w:tr>
@@ -2276,6 +2636,8 @@
                 <w:szCs w:val="24"/>
               </w:rPr>
             </w:pPr>
+            <w:proofErr w:type="spellStart"/>
+            <w:proofErr w:type="gramStart"/>
             <w:r>
               <w:rPr>
                 <w:sz w:val="24"/>
@@ -2283,6 +2645,7 @@
               </w:rPr>
               <w:t>srs</w:t>
             </w:r>
+            <w:proofErr w:type="gramEnd"/>
             <w:r>
               <w:rPr>
                 <w:sz w:val="24"/>
@@ -2297,6 +2660,7 @@
               </w:rPr>
               <w:t>all_deployments_view</w:t>
             </w:r>
+            <w:proofErr w:type="spellEnd"/>
           </w:p>
         </w:tc>
       </w:tr>
@@ -2349,9 +2713,19 @@
       <w:r>
         <w:t>Group by ‘</w:t>
       </w:r>
-      <w:r>
-        <w:t>subfacility’, sub-group by ‘parameter_site</w:t>
-      </w:r>
+      <w:proofErr w:type="spellStart"/>
+      <w:r>
+        <w:t>subfacility</w:t>
+      </w:r>
+      <w:proofErr w:type="spellEnd"/>
+      <w:r>
+        <w:t>’, sub-group by ‘</w:t>
+      </w:r>
+      <w:proofErr w:type="spellStart"/>
+      <w:r>
+        <w:t>parameter_site</w:t>
+      </w:r>
+      <w:proofErr w:type="spellEnd"/>
       <w:r>
         <w:t>’</w:t>
       </w:r>
@@ -2424,7 +2798,18 @@
         <w:t>/station</w:t>
       </w:r>
       <w:r>
-        <w:t xml:space="preserve"> name (SRS – Ocean colour).</w:t>
+        <w:t xml:space="preserve"> name (SRS – Ocean colour</w:t>
+      </w:r>
+      <w:ins w:id="5" w:author="Xavier Hoenner" w:date="2015-10-23T13:58:00Z">
+        <w:r>
+          <w:t xml:space="preserve"> </w:t>
+        </w:r>
+        <w:r>
+          <w:t>calibration</w:t>
+        </w:r>
+      </w:ins>
+      <w:r>
+        <w:t>).</w:t>
       </w:r>
       <w:r>
         <w:br/>
@@ -2433,8 +2818,16 @@
         <w:rPr>
           <w:b/>
         </w:rPr>
-        <w:t># measurements</w:t>
-      </w:r>
+        <w:t xml:space="preserve"># </w:t>
+      </w:r>
+      <w:proofErr w:type="gramStart"/>
+      <w:r>
+        <w:rPr>
+          <w:b/>
+        </w:rPr>
+        <w:t>measurements</w:t>
+      </w:r>
+      <w:proofErr w:type="gramEnd"/>
       <w:r>
         <w:t>: Number of measurements collected or number of gridded images (SRS – Gridded products)</w:t>
       </w:r>
@@ -2460,7 +2853,23 @@
         <w:t xml:space="preserve"> </w:t>
       </w:r>
       <w:r>
-        <w:t>(format: dd/mm/yyyy).</w:t>
+        <w:t xml:space="preserve">(format: </w:t>
+      </w:r>
+      <w:proofErr w:type="spellStart"/>
+      <w:r>
+        <w:t>dd</w:t>
+      </w:r>
+      <w:proofErr w:type="spellEnd"/>
+      <w:r>
+        <w:t>/mm/</w:t>
+      </w:r>
+      <w:proofErr w:type="spellStart"/>
+      <w:r>
+        <w:t>yyyy</w:t>
+      </w:r>
+      <w:proofErr w:type="spellEnd"/>
+      <w:r>
+        <w:t>).</w:t>
       </w:r>
       <w:r>
         <w:br/>
@@ -2475,7 +2884,23 @@
         <w:t xml:space="preserve">: </w:t>
       </w:r>
       <w:r>
-        <w:t>Data recording end date (format: dd/mm/yyyy).</w:t>
+        <w:t xml:space="preserve">Data recording end date (format: </w:t>
+      </w:r>
+      <w:proofErr w:type="spellStart"/>
+      <w:r>
+        <w:t>dd</w:t>
+      </w:r>
+      <w:proofErr w:type="spellEnd"/>
+      <w:r>
+        <w:t>/mm/</w:t>
+      </w:r>
+      <w:proofErr w:type="spellStart"/>
+      <w:r>
+        <w:t>yyyy</w:t>
+      </w:r>
+      <w:proofErr w:type="spellEnd"/>
+      <w:r>
+        <w:t>).</w:t>
       </w:r>
       <w:r>
         <w:br/>
@@ -2486,12 +2911,14 @@
         </w:rPr>
         <w:t xml:space="preserve"># </w:t>
       </w:r>
+      <w:proofErr w:type="gramStart"/>
       <w:r>
         <w:rPr>
           <w:b/>
         </w:rPr>
         <w:t>days</w:t>
       </w:r>
+      <w:proofErr w:type="gramEnd"/>
       <w:r>
         <w:rPr>
           <w:b/>
@@ -2583,11 +3010,19 @@
         </w:rPr>
         <w:t xml:space="preserve">SRS – </w:t>
       </w:r>
-      <w:r>
-        <w:rPr>
-          <w:b/>
-        </w:rPr>
-        <w:t>BioOptical database</w:t>
+      <w:proofErr w:type="spellStart"/>
+      <w:r>
+        <w:rPr>
+          <w:b/>
+        </w:rPr>
+        <w:t>BioOptical</w:t>
+      </w:r>
+      <w:proofErr w:type="spellEnd"/>
+      <w:r>
+        <w:rPr>
+          <w:b/>
+        </w:rPr>
+        <w:t xml:space="preserve"> database</w:t>
       </w:r>
       <w:r>
         <w:t>: Bio-Optical Data Base of Australian Waters (</w:t>
@@ -2635,6 +3070,14 @@
         </w:rPr>
         <w:t>SRS – Ocean Colour</w:t>
       </w:r>
+      <w:ins w:id="6" w:author="Xavier Hoenner" w:date="2015-10-23T13:58:00Z">
+        <w:r>
+          <w:rPr>
+            <w:b/>
+          </w:rPr>
+          <w:t xml:space="preserve"> Calibration</w:t>
+        </w:r>
+      </w:ins>
       <w:r>
         <w:t xml:space="preserve">: Lucinda Jetty Coastal Observatory. </w:t>
       </w:r>
@@ -2698,12 +3141,22 @@
                 <w:szCs w:val="20"/>
               </w:rPr>
             </w:pPr>
-            <w:r>
-              <w:rPr>
-                <w:b/>
-              </w:rPr>
-              <w:t>deployment_code</w:t>
-            </w:r>
+            <w:proofErr w:type="spellStart"/>
+            <w:proofErr w:type="gramStart"/>
+            <w:r>
+              <w:rPr>
+                <w:b/>
+              </w:rPr>
+              <w:t>deployment</w:t>
+            </w:r>
+            <w:proofErr w:type="gramEnd"/>
+            <w:r>
+              <w:rPr>
+                <w:b/>
+              </w:rPr>
+              <w:t>_code</w:t>
+            </w:r>
+            <w:proofErr w:type="spellEnd"/>
           </w:p>
         </w:tc>
         <w:tc>
@@ -2718,12 +3171,22 @@
                 <w:b/>
               </w:rPr>
             </w:pPr>
-            <w:r>
-              <w:rPr>
-                <w:b/>
-              </w:rPr>
-              <w:t>sensor_name</w:t>
-            </w:r>
+            <w:proofErr w:type="spellStart"/>
+            <w:proofErr w:type="gramStart"/>
+            <w:r>
+              <w:rPr>
+                <w:b/>
+              </w:rPr>
+              <w:t>sensor</w:t>
+            </w:r>
+            <w:proofErr w:type="gramEnd"/>
+            <w:r>
+              <w:rPr>
+                <w:b/>
+              </w:rPr>
+              <w:t>_name</w:t>
+            </w:r>
+            <w:proofErr w:type="spellEnd"/>
           </w:p>
         </w:tc>
         <w:tc>
@@ -2738,12 +3201,22 @@
                 <w:b/>
               </w:rPr>
             </w:pPr>
-            <w:r>
-              <w:rPr>
-                <w:b/>
-              </w:rPr>
-              <w:t>no_measurements</w:t>
-            </w:r>
+            <w:proofErr w:type="spellStart"/>
+            <w:proofErr w:type="gramStart"/>
+            <w:r>
+              <w:rPr>
+                <w:b/>
+              </w:rPr>
+              <w:t>no</w:t>
+            </w:r>
+            <w:proofErr w:type="gramEnd"/>
+            <w:r>
+              <w:rPr>
+                <w:b/>
+              </w:rPr>
+              <w:t>_measurements</w:t>
+            </w:r>
+            <w:proofErr w:type="spellEnd"/>
           </w:p>
         </w:tc>
         <w:tc>
@@ -2762,12 +3235,22 @@
                 <w:szCs w:val="20"/>
               </w:rPr>
             </w:pPr>
-            <w:r>
-              <w:rPr>
-                <w:b/>
-              </w:rPr>
-              <w:t>start_date</w:t>
-            </w:r>
+            <w:proofErr w:type="spellStart"/>
+            <w:proofErr w:type="gramStart"/>
+            <w:r>
+              <w:rPr>
+                <w:b/>
+              </w:rPr>
+              <w:t>start</w:t>
+            </w:r>
+            <w:proofErr w:type="gramEnd"/>
+            <w:r>
+              <w:rPr>
+                <w:b/>
+              </w:rPr>
+              <w:t>_date</w:t>
+            </w:r>
+            <w:proofErr w:type="spellEnd"/>
           </w:p>
         </w:tc>
         <w:tc>
@@ -2786,12 +3269,22 @@
                 <w:szCs w:val="20"/>
               </w:rPr>
             </w:pPr>
-            <w:r>
-              <w:rPr>
-                <w:b/>
-              </w:rPr>
-              <w:t>end_date</w:t>
-            </w:r>
+            <w:proofErr w:type="spellStart"/>
+            <w:proofErr w:type="gramStart"/>
+            <w:r>
+              <w:rPr>
+                <w:b/>
+              </w:rPr>
+              <w:t>end</w:t>
+            </w:r>
+            <w:proofErr w:type="gramEnd"/>
+            <w:r>
+              <w:rPr>
+                <w:b/>
+              </w:rPr>
+              <w:t>_date</w:t>
+            </w:r>
+            <w:proofErr w:type="spellEnd"/>
           </w:p>
         </w:tc>
         <w:tc>
@@ -2810,12 +3303,22 @@
                 <w:szCs w:val="20"/>
               </w:rPr>
             </w:pPr>
-            <w:r>
-              <w:rPr>
-                <w:b/>
-              </w:rPr>
-              <w:t>coverage_duration</w:t>
-            </w:r>
+            <w:proofErr w:type="spellStart"/>
+            <w:proofErr w:type="gramStart"/>
+            <w:r>
+              <w:rPr>
+                <w:b/>
+              </w:rPr>
+              <w:t>coverage</w:t>
+            </w:r>
+            <w:proofErr w:type="gramEnd"/>
+            <w:r>
+              <w:rPr>
+                <w:b/>
+              </w:rPr>
+              <w:t>_duration</w:t>
+            </w:r>
+            <w:proofErr w:type="spellEnd"/>
           </w:p>
         </w:tc>
       </w:tr>
@@ -2875,8 +3378,13 @@
               </w:rPr>
             </w:pPr>
             <w:r>
-              <w:t># measurements</w:t>
-            </w:r>
+              <w:t xml:space="preserve"># </w:t>
+            </w:r>
+            <w:proofErr w:type="gramStart"/>
+            <w:r>
+              <w:t>measurements</w:t>
+            </w:r>
+            <w:proofErr w:type="gramEnd"/>
           </w:p>
         </w:tc>
         <w:tc>
@@ -2937,9 +3445,11 @@
             <w:r>
               <w:t xml:space="preserve"># </w:t>
             </w:r>
+            <w:proofErr w:type="gramStart"/>
             <w:r>
               <w:t>days</w:t>
             </w:r>
+            <w:proofErr w:type="gramEnd"/>
             <w:r>
               <w:t xml:space="preserve"> of data</w:t>
             </w:r>
@@ -2961,7 +3471,16 @@
               <w:jc w:val="center"/>
             </w:pPr>
             <w:r>
-              <w:t>Headers = ‘subfacility’</w:t>
+              <w:lastRenderedPageBreak/>
+              <w:t>Headers = ‘</w:t>
+            </w:r>
+            <w:proofErr w:type="spellStart"/>
+            <w:r>
+              <w:t>subfacility</w:t>
+            </w:r>
+            <w:proofErr w:type="spellEnd"/>
+            <w:r>
+              <w:t>’</w:t>
             </w:r>
           </w:p>
         </w:tc>
@@ -2983,7 +3502,15 @@
               </w:rPr>
             </w:pPr>
             <w:r>
-              <w:t>Sub-headers = ‘parameter_site’</w:t>
+              <w:t>Sub-headers = ‘</w:t>
+            </w:r>
+            <w:proofErr w:type="spellStart"/>
+            <w:r>
+              <w:t>parameter_site</w:t>
+            </w:r>
+            <w:proofErr w:type="spellEnd"/>
+            <w:r>
+              <w:t>’</w:t>
             </w:r>
           </w:p>
         </w:tc>
@@ -3065,7 +3592,6 @@
         <w:pStyle w:val="Heading2"/>
       </w:pPr>
       <w:r>
-        <w:lastRenderedPageBreak/>
         <w:t>1.</w:t>
       </w:r>
       <w:r>
@@ -3092,12 +3618,19 @@
         <w:rPr>
           <w:u w:val="none"/>
         </w:rPr>
-        <w:t xml:space="preserve"> ‘B_</w:t>
-      </w:r>
+        <w:t xml:space="preserve"> ‘</w:t>
+      </w:r>
+      <w:proofErr w:type="spellStart"/>
       <w:r>
         <w:rPr>
           <w:u w:val="none"/>
         </w:rPr>
+        <w:t>B_</w:t>
+      </w:r>
+      <w:r>
+        <w:rPr>
+          <w:u w:val="none"/>
+        </w:rPr>
         <w:t>SRS</w:t>
       </w:r>
       <w:r>
@@ -3112,6 +3645,7 @@
         </w:rPr>
         <w:t>ata</w:t>
       </w:r>
+      <w:proofErr w:type="spellEnd"/>
       <w:r>
         <w:rPr>
           <w:u w:val="none"/>
@@ -3222,6 +3756,7 @@
                 <w:szCs w:val="24"/>
               </w:rPr>
             </w:pPr>
+            <w:proofErr w:type="gramStart"/>
             <w:r>
               <w:rPr>
                 <w:sz w:val="24"/>
@@ -3243,6 +3778,7 @@
               </w:rPr>
               <w:t>.emii.org.au</w:t>
             </w:r>
+            <w:proofErr w:type="gramEnd"/>
           </w:p>
         </w:tc>
       </w:tr>
@@ -3280,6 +3816,7 @@
                 <w:szCs w:val="24"/>
               </w:rPr>
             </w:pPr>
+            <w:proofErr w:type="gramStart"/>
             <w:r>
               <w:rPr>
                 <w:sz w:val="24"/>
@@ -3287,6 +3824,7 @@
               </w:rPr>
               <w:t>harvest</w:t>
             </w:r>
+            <w:proofErr w:type="gramEnd"/>
           </w:p>
         </w:tc>
       </w:tr>
@@ -3324,6 +3862,7 @@
                 <w:szCs w:val="24"/>
               </w:rPr>
             </w:pPr>
+            <w:proofErr w:type="gramStart"/>
             <w:r>
               <w:rPr>
                 <w:sz w:val="24"/>
@@ -3331,6 +3870,7 @@
               </w:rPr>
               <w:t>reporting</w:t>
             </w:r>
+            <w:proofErr w:type="gramEnd"/>
           </w:p>
         </w:tc>
       </w:tr>
@@ -3368,13 +3908,24 @@
                 <w:szCs w:val="24"/>
               </w:rPr>
             </w:pPr>
-            <w:r>
-              <w:rPr>
-                <w:sz w:val="24"/>
-                <w:szCs w:val="24"/>
-              </w:rPr>
-              <w:t>srs_all_deployments_view</w:t>
-            </w:r>
+            <w:proofErr w:type="spellStart"/>
+            <w:proofErr w:type="gramStart"/>
+            <w:r>
+              <w:rPr>
+                <w:sz w:val="24"/>
+                <w:szCs w:val="24"/>
+              </w:rPr>
+              <w:t>srs</w:t>
+            </w:r>
+            <w:proofErr w:type="gramEnd"/>
+            <w:r>
+              <w:rPr>
+                <w:sz w:val="24"/>
+                <w:szCs w:val="24"/>
+              </w:rPr>
+              <w:t>_all_deployments_view</w:t>
+            </w:r>
+            <w:proofErr w:type="spellEnd"/>
           </w:p>
         </w:tc>
       </w:tr>
@@ -3388,7 +3939,15 @@
         <w:t xml:space="preserve">Filters: </w:t>
       </w:r>
       <w:r>
-        <w:t xml:space="preserve"> List all data for which ‘end_date’ is less than one month.</w:t>
+        <w:t xml:space="preserve"> List all data for which ‘</w:t>
+      </w:r>
+      <w:proofErr w:type="spellStart"/>
+      <w:r>
+        <w:t>end_date</w:t>
+      </w:r>
+      <w:proofErr w:type="spellEnd"/>
+      <w:r>
+        <w:t>’ is less than one month.</w:t>
       </w:r>
     </w:p>
     <w:p>
@@ -3416,7 +3975,23 @@
         <w:t>Data grouping options:</w:t>
       </w:r>
       <w:r>
-        <w:t xml:space="preserve"> Group by ‘subfacility’, sub-group by ‘parameter_site’.</w:t>
+        <w:t xml:space="preserve"> Group by ‘</w:t>
+      </w:r>
+      <w:proofErr w:type="spellStart"/>
+      <w:r>
+        <w:t>subfacility</w:t>
+      </w:r>
+      <w:proofErr w:type="spellEnd"/>
+      <w:r>
+        <w:t>’, sub-group by ‘</w:t>
+      </w:r>
+      <w:proofErr w:type="spellStart"/>
+      <w:r>
+        <w:t>parameter_site</w:t>
+      </w:r>
+      <w:proofErr w:type="spellEnd"/>
+      <w:r>
+        <w:t>’.</w:t>
       </w:r>
     </w:p>
     <w:p>
@@ -3457,7 +4032,18 @@
         <w:t>Sub-headers</w:t>
       </w:r>
       <w:r>
-        <w:t>: Calibration and validation sites and locations (SRS – Altimetry), parameter measured (SRS – Bio-optical and Gridded products), or vessel/station name (SRS – Ocean colour).</w:t>
+        <w:t>: Calibration and validation sites and locations (SRS – Altimetry), parameter measured (SRS – Bio-optical and Gridded products), or vessel/station name (SRS – Ocean colour</w:t>
+      </w:r>
+      <w:ins w:id="7" w:author="Xavier Hoenner" w:date="2015-10-23T13:58:00Z">
+        <w:r>
+          <w:t xml:space="preserve"> </w:t>
+        </w:r>
+        <w:r>
+          <w:t>calibration</w:t>
+        </w:r>
+      </w:ins>
+      <w:r>
+        <w:t>).</w:t>
       </w:r>
       <w:r>
         <w:br/>
@@ -3466,8 +4052,16 @@
         <w:rPr>
           <w:b/>
         </w:rPr>
-        <w:t># measurements</w:t>
-      </w:r>
+        <w:t xml:space="preserve"># </w:t>
+      </w:r>
+      <w:proofErr w:type="gramStart"/>
+      <w:r>
+        <w:rPr>
+          <w:b/>
+        </w:rPr>
+        <w:t>measurements</w:t>
+      </w:r>
+      <w:proofErr w:type="gramEnd"/>
       <w:r>
         <w:t>: Number of measurements collected or number of gridded images (SRS – Gridded products).</w:t>
       </w:r>
@@ -3484,7 +4078,23 @@
         <w:t xml:space="preserve">: </w:t>
       </w:r>
       <w:r>
-        <w:t>Data recording start date (format: dd/mm/yyyy).</w:t>
+        <w:t xml:space="preserve">Data recording start date (format: </w:t>
+      </w:r>
+      <w:proofErr w:type="spellStart"/>
+      <w:r>
+        <w:t>dd</w:t>
+      </w:r>
+      <w:proofErr w:type="spellEnd"/>
+      <w:r>
+        <w:t>/mm/</w:t>
+      </w:r>
+      <w:proofErr w:type="spellStart"/>
+      <w:r>
+        <w:t>yyyy</w:t>
+      </w:r>
+      <w:proofErr w:type="spellEnd"/>
+      <w:r>
+        <w:t>).</w:t>
       </w:r>
       <w:r>
         <w:br/>
@@ -3499,7 +4109,23 @@
         <w:t xml:space="preserve">: </w:t>
       </w:r>
       <w:r>
-        <w:t>Data recording end date (format: dd/mm/yyyy).</w:t>
+        <w:t xml:space="preserve">Data recording end date (format: </w:t>
+      </w:r>
+      <w:proofErr w:type="spellStart"/>
+      <w:r>
+        <w:t>dd</w:t>
+      </w:r>
+      <w:proofErr w:type="spellEnd"/>
+      <w:r>
+        <w:t>/mm/</w:t>
+      </w:r>
+      <w:proofErr w:type="spellStart"/>
+      <w:r>
+        <w:t>yyyy</w:t>
+      </w:r>
+      <w:proofErr w:type="spellEnd"/>
+      <w:r>
+        <w:t>).</w:t>
       </w:r>
       <w:r>
         <w:br/>
@@ -3510,12 +4136,14 @@
         </w:rPr>
         <w:t xml:space="preserve"># </w:t>
       </w:r>
+      <w:proofErr w:type="gramStart"/>
       <w:r>
         <w:rPr>
           <w:b/>
         </w:rPr>
         <w:t>days</w:t>
       </w:r>
+      <w:proofErr w:type="gramEnd"/>
       <w:r>
         <w:rPr>
           <w:b/>
@@ -3596,7 +4224,21 @@
         <w:rPr>
           <w:b/>
         </w:rPr>
-        <w:t>SRS – BioOptical database</w:t>
+        <w:t xml:space="preserve">SRS – </w:t>
+      </w:r>
+      <w:proofErr w:type="spellStart"/>
+      <w:r>
+        <w:rPr>
+          <w:b/>
+        </w:rPr>
+        <w:t>BioOptical</w:t>
+      </w:r>
+      <w:proofErr w:type="spellEnd"/>
+      <w:r>
+        <w:rPr>
+          <w:b/>
+        </w:rPr>
+        <w:t xml:space="preserve"> database</w:t>
       </w:r>
       <w:r>
         <w:t>: Bio-Optical Data Base of Australian Waters (</w:t>
@@ -3644,6 +4286,14 @@
         </w:rPr>
         <w:t>SRS – Ocean Colour</w:t>
       </w:r>
+      <w:ins w:id="8" w:author="Xavier Hoenner" w:date="2015-10-23T13:58:00Z">
+        <w:r>
+          <w:rPr>
+            <w:b/>
+          </w:rPr>
+          <w:t xml:space="preserve"> Calibration</w:t>
+        </w:r>
+      </w:ins>
       <w:r>
         <w:t xml:space="preserve">: Lucinda Jetty Coastal Observatory. </w:t>
       </w:r>
@@ -3669,6 +4319,7 @@
         <w:pStyle w:val="Heading3"/>
       </w:pPr>
       <w:r>
+        <w:lastRenderedPageBreak/>
         <w:t>Template</w:t>
       </w:r>
     </w:p>
@@ -3707,12 +4358,22 @@
                 <w:szCs w:val="20"/>
               </w:rPr>
             </w:pPr>
-            <w:r>
-              <w:rPr>
-                <w:b/>
-              </w:rPr>
-              <w:t>deployment_code</w:t>
-            </w:r>
+            <w:proofErr w:type="spellStart"/>
+            <w:proofErr w:type="gramStart"/>
+            <w:r>
+              <w:rPr>
+                <w:b/>
+              </w:rPr>
+              <w:t>deployment</w:t>
+            </w:r>
+            <w:proofErr w:type="gramEnd"/>
+            <w:r>
+              <w:rPr>
+                <w:b/>
+              </w:rPr>
+              <w:t>_code</w:t>
+            </w:r>
+            <w:proofErr w:type="spellEnd"/>
           </w:p>
         </w:tc>
         <w:tc>
@@ -3727,12 +4388,22 @@
                 <w:b/>
               </w:rPr>
             </w:pPr>
-            <w:r>
-              <w:rPr>
-                <w:b/>
-              </w:rPr>
-              <w:t>sensor_name</w:t>
-            </w:r>
+            <w:proofErr w:type="spellStart"/>
+            <w:proofErr w:type="gramStart"/>
+            <w:r>
+              <w:rPr>
+                <w:b/>
+              </w:rPr>
+              <w:t>sensor</w:t>
+            </w:r>
+            <w:proofErr w:type="gramEnd"/>
+            <w:r>
+              <w:rPr>
+                <w:b/>
+              </w:rPr>
+              <w:t>_name</w:t>
+            </w:r>
+            <w:proofErr w:type="spellEnd"/>
           </w:p>
         </w:tc>
         <w:tc>
@@ -3747,12 +4418,22 @@
                 <w:b/>
               </w:rPr>
             </w:pPr>
-            <w:r>
-              <w:rPr>
-                <w:b/>
-              </w:rPr>
-              <w:t>no_measurements</w:t>
-            </w:r>
+            <w:proofErr w:type="spellStart"/>
+            <w:proofErr w:type="gramStart"/>
+            <w:r>
+              <w:rPr>
+                <w:b/>
+              </w:rPr>
+              <w:t>no</w:t>
+            </w:r>
+            <w:proofErr w:type="gramEnd"/>
+            <w:r>
+              <w:rPr>
+                <w:b/>
+              </w:rPr>
+              <w:t>_measurements</w:t>
+            </w:r>
+            <w:proofErr w:type="spellEnd"/>
           </w:p>
         </w:tc>
         <w:tc>
@@ -3771,12 +4452,22 @@
                 <w:szCs w:val="20"/>
               </w:rPr>
             </w:pPr>
-            <w:r>
-              <w:rPr>
-                <w:b/>
-              </w:rPr>
-              <w:t>start_date</w:t>
-            </w:r>
+            <w:proofErr w:type="spellStart"/>
+            <w:proofErr w:type="gramStart"/>
+            <w:r>
+              <w:rPr>
+                <w:b/>
+              </w:rPr>
+              <w:t>start</w:t>
+            </w:r>
+            <w:proofErr w:type="gramEnd"/>
+            <w:r>
+              <w:rPr>
+                <w:b/>
+              </w:rPr>
+              <w:t>_date</w:t>
+            </w:r>
+            <w:proofErr w:type="spellEnd"/>
           </w:p>
         </w:tc>
         <w:tc>
@@ -3795,12 +4486,22 @@
                 <w:szCs w:val="20"/>
               </w:rPr>
             </w:pPr>
-            <w:r>
-              <w:rPr>
-                <w:b/>
-              </w:rPr>
-              <w:t>end_date</w:t>
-            </w:r>
+            <w:proofErr w:type="spellStart"/>
+            <w:proofErr w:type="gramStart"/>
+            <w:r>
+              <w:rPr>
+                <w:b/>
+              </w:rPr>
+              <w:t>end</w:t>
+            </w:r>
+            <w:proofErr w:type="gramEnd"/>
+            <w:r>
+              <w:rPr>
+                <w:b/>
+              </w:rPr>
+              <w:t>_date</w:t>
+            </w:r>
+            <w:proofErr w:type="spellEnd"/>
           </w:p>
         </w:tc>
         <w:tc>
@@ -3819,12 +4520,22 @@
                 <w:szCs w:val="20"/>
               </w:rPr>
             </w:pPr>
-            <w:r>
-              <w:rPr>
-                <w:b/>
-              </w:rPr>
-              <w:t>coverage_duration</w:t>
-            </w:r>
+            <w:proofErr w:type="spellStart"/>
+            <w:proofErr w:type="gramStart"/>
+            <w:r>
+              <w:rPr>
+                <w:b/>
+              </w:rPr>
+              <w:t>coverage</w:t>
+            </w:r>
+            <w:proofErr w:type="gramEnd"/>
+            <w:r>
+              <w:rPr>
+                <w:b/>
+              </w:rPr>
+              <w:t>_duration</w:t>
+            </w:r>
+            <w:proofErr w:type="spellEnd"/>
           </w:p>
         </w:tc>
       </w:tr>
@@ -3884,8 +4595,13 @@
               </w:rPr>
             </w:pPr>
             <w:r>
-              <w:t># measurements</w:t>
-            </w:r>
+              <w:t xml:space="preserve"># </w:t>
+            </w:r>
+            <w:proofErr w:type="gramStart"/>
+            <w:r>
+              <w:t>measurements</w:t>
+            </w:r>
+            <w:proofErr w:type="gramEnd"/>
           </w:p>
         </w:tc>
         <w:tc>
@@ -3946,9 +4662,11 @@
             <w:r>
               <w:t xml:space="preserve"># </w:t>
             </w:r>
+            <w:proofErr w:type="gramStart"/>
             <w:r>
               <w:t>days</w:t>
             </w:r>
+            <w:proofErr w:type="gramEnd"/>
             <w:r>
               <w:t xml:space="preserve"> of data</w:t>
             </w:r>
@@ -3970,8 +4688,15 @@
               <w:jc w:val="center"/>
             </w:pPr>
             <w:r>
-              <w:lastRenderedPageBreak/>
-              <w:t>Headers = ‘subfacility’</w:t>
+              <w:t>Headers = ‘</w:t>
+            </w:r>
+            <w:proofErr w:type="spellStart"/>
+            <w:r>
+              <w:t>subfacility</w:t>
+            </w:r>
+            <w:proofErr w:type="spellEnd"/>
+            <w:r>
+              <w:t>’</w:t>
             </w:r>
           </w:p>
         </w:tc>
@@ -3993,7 +4718,15 @@
               </w:rPr>
             </w:pPr>
             <w:r>
-              <w:t>Sub-headers = ‘parameter_site’</w:t>
+              <w:t>Sub-headers = ‘</w:t>
+            </w:r>
+            <w:proofErr w:type="spellStart"/>
+            <w:r>
+              <w:t>parameter_site</w:t>
+            </w:r>
+            <w:proofErr w:type="spellEnd"/>
+            <w:r>
+              <w:t>’</w:t>
             </w:r>
           </w:p>
         </w:tc>
@@ -4164,12 +4897,22 @@
     <w:r>
       <w:fldChar w:fldCharType="separate"/>
     </w:r>
-    <w:r>
-      <w:rPr>
-        <w:noProof/>
-      </w:rPr>
-      <w:t>6/10/2015</w:t>
-    </w:r>
+    <w:ins w:id="9" w:author="Xavier Hoenner" w:date="2015-10-23T13:57:00Z">
+      <w:r>
+        <w:rPr>
+          <w:noProof/>
+        </w:rPr>
+        <w:t>23/10/2015</w:t>
+      </w:r>
+    </w:ins>
+    <w:del w:id="10" w:author="Xavier Hoenner" w:date="2015-10-23T13:57:00Z">
+      <w:r>
+        <w:rPr>
+          <w:noProof/>
+        </w:rPr>
+        <w:delText>6/10/2015</w:delText>
+      </w:r>
+    </w:del>
     <w:r>
       <w:fldChar w:fldCharType="end"/>
     </w:r>

</xml_diff>